<commit_message>
update to presetnation notes
</commit_message>
<xml_diff>
--- a/Word Docs/Presentation Notes.docx
+++ b/Word Docs/Presentation Notes.docx
@@ -89,28 +89,141 @@
       </w:r>
       <w:proofErr w:type="spellEnd"/>
       <w:r>
-        <w:t xml:space="preserve">.  As we were required to move this data into a database, all titles needed to be renamed before loading.  Our data already had a unique identifier, which was used to define the primary key.  Only 1 table was created as information within each record was closely related – </w:t>
+        <w:t xml:space="preserve">.  As we were required to move this data into a database, all titles needed to be renamed before </w:t>
       </w:r>
       <w:proofErr w:type="gramStart"/>
       <w:r>
-        <w:t>and also</w:t>
+        <w:t>loading</w:t>
       </w:r>
       <w:proofErr w:type="gramEnd"/>
       <w:r>
-        <w:t xml:space="preserve"> reduced confusion when calling into Flask to generate visualizations.</w:t>
-      </w:r>
-    </w:p>
-    <w:p>
-      <w:pPr>
-        <w:spacing w:after="0" w:line="240" w:lineRule="auto"/>
-      </w:pPr>
-    </w:p>
-    <w:p>
-      <w:pPr>
-        <w:spacing w:after="0" w:line="240" w:lineRule="auto"/>
-      </w:pPr>
-      <w:r>
-        <w:t>We utilized Postgres to house our database.</w:t>
+        <w:t xml:space="preserve"> </w:t>
+      </w:r>
+    </w:p>
+    <w:p>
+      <w:pPr>
+        <w:spacing w:after="0" w:line="240" w:lineRule="auto"/>
+      </w:pPr>
+    </w:p>
+    <w:p>
+      <w:pPr>
+        <w:spacing w:after="0" w:line="240" w:lineRule="auto"/>
+      </w:pPr>
+      <w:r>
+        <w:t xml:space="preserve">We utilized Postgres to house our database. </w:t>
+      </w:r>
+      <w:r>
+        <w:t xml:space="preserve"> </w:t>
+      </w:r>
+      <w:r>
+        <w:t xml:space="preserve">In the end our </w:t>
+      </w:r>
+      <w:proofErr w:type="spellStart"/>
+      <w:r>
+        <w:t>parks_db</w:t>
+      </w:r>
+      <w:proofErr w:type="spellEnd"/>
+      <w:r>
+        <w:t xml:space="preserve"> included 3 tables.  1.)</w:t>
+      </w:r>
+      <w:r>
+        <w:t xml:space="preserve"> </w:t>
+      </w:r>
+      <w:r>
+        <w:t xml:space="preserve">The parks table </w:t>
+      </w:r>
+      <w:r>
+        <w:t xml:space="preserve">was created </w:t>
+      </w:r>
+      <w:r>
+        <w:t xml:space="preserve">based upon the combination of parks information from Charlotte.gov and the zipatlas.com data </w:t>
+      </w:r>
+      <w:r>
+        <w:t>as information within each record was closely related</w:t>
+      </w:r>
+      <w:r>
+        <w:t xml:space="preserve">.  2.) The events table was used to capture key events obtained through web-scraping. And 3.) The </w:t>
+      </w:r>
+      <w:proofErr w:type="spellStart"/>
+      <w:r>
+        <w:t>zipcode-coord</w:t>
+      </w:r>
+      <w:proofErr w:type="spellEnd"/>
+      <w:r>
+        <w:t xml:space="preserve"> table was created based upon data obtained from the </w:t>
+      </w:r>
+      <w:proofErr w:type="spellStart"/>
+      <w:r>
+        <w:t>geoJson</w:t>
+      </w:r>
+      <w:proofErr w:type="spellEnd"/>
+      <w:r>
+        <w:t>.</w:t>
+      </w:r>
+    </w:p>
+    <w:p>
+      <w:pPr>
+        <w:spacing w:after="0" w:line="240" w:lineRule="auto"/>
+      </w:pPr>
+    </w:p>
+    <w:p>
+      <w:pPr>
+        <w:spacing w:after="0" w:line="240" w:lineRule="auto"/>
+      </w:pPr>
+      <w:r>
+        <w:t>Within the database - t</w:t>
+      </w:r>
+      <w:r>
+        <w:t xml:space="preserve">he </w:t>
+      </w:r>
+      <w:proofErr w:type="spellStart"/>
+      <w:r>
+        <w:t>zipcode</w:t>
+      </w:r>
+      <w:proofErr w:type="spellEnd"/>
+      <w:r>
+        <w:t xml:space="preserve"> and parks tables can be connected by </w:t>
+      </w:r>
+      <w:proofErr w:type="spellStart"/>
+      <w:r>
+        <w:t>zipcode</w:t>
+      </w:r>
+      <w:proofErr w:type="spellEnd"/>
+      <w:r>
+        <w:t xml:space="preserve"> now that a look up for each coordinate </w:t>
+      </w:r>
+      <w:r>
+        <w:t xml:space="preserve">was completed (use of </w:t>
+      </w:r>
+      <w:hyperlink r:id="rId4" w:tgtFrame="_blank" w:history="1">
+        <w:r>
+          <w:rPr>
+            <w:rStyle w:val="Hyperlink"/>
+            <w:rFonts w:ascii="Arial" w:hAnsi="Arial" w:cs="Arial"/>
+            <w:sz w:val="18"/>
+            <w:szCs w:val="18"/>
+            <w:shd w:val="clear" w:color="auto" w:fill="F8F8F8"/>
+          </w:rPr>
+          <w:t>https://www.geocod.io/upload/</w:t>
+        </w:r>
+      </w:hyperlink>
+      <w:r>
+        <w:rPr>
+          <w:sz w:val="16"/>
+          <w:szCs w:val="16"/>
+        </w:rPr>
+        <w:t xml:space="preserve">).  </w:t>
+      </w:r>
+      <w:r>
+        <w:t xml:space="preserve">This site was also used to </w:t>
+      </w:r>
+      <w:proofErr w:type="spellStart"/>
+      <w:r>
+        <w:t>lookup</w:t>
+      </w:r>
+      <w:proofErr w:type="spellEnd"/>
+      <w:r>
+        <w:t xml:space="preserve"> and pinpoint the coordinate location for each of the parks (by using address).</w:t>
       </w:r>
     </w:p>
     <w:p>
@@ -174,33 +287,37 @@
         <w:t xml:space="preserve">Lauren will now talk about </w:t>
       </w:r>
       <w:r>
-        <w:t>next visualization we created.</w:t>
-      </w:r>
-    </w:p>
-    <w:p>
-      <w:pPr>
-        <w:spacing w:after="0" w:line="240" w:lineRule="auto"/>
-      </w:pPr>
-    </w:p>
-    <w:p>
-      <w:pPr>
-        <w:spacing w:after="0" w:line="240" w:lineRule="auto"/>
-      </w:pPr>
-      <w:r>
-        <w:t>Lauren – Park accessibility by zip code</w:t>
-      </w:r>
-    </w:p>
-    <w:p>
-      <w:pPr>
-        <w:spacing w:after="0" w:line="240" w:lineRule="auto"/>
-      </w:pPr>
-    </w:p>
-    <w:p>
-      <w:pPr>
-        <w:spacing w:after="0" w:line="240" w:lineRule="auto"/>
-      </w:pPr>
-      <w:r>
-        <w:t>Following …</w:t>
+        <w:t>the work she completed with designing the landing webpage</w:t>
+      </w:r>
+      <w:r>
+        <w:t>.</w:t>
+      </w:r>
+    </w:p>
+    <w:p>
+      <w:pPr>
+        <w:spacing w:after="0" w:line="240" w:lineRule="auto"/>
+      </w:pPr>
+    </w:p>
+    <w:p>
+      <w:pPr>
+        <w:spacing w:after="0" w:line="240" w:lineRule="auto"/>
+      </w:pPr>
+      <w:r>
+        <w:t xml:space="preserve">Lauren – </w:t>
+      </w:r>
+      <w:r>
+        <w:t>As you can we, we created a site wher</w:t>
+      </w:r>
+      <w:r>
+        <w:t xml:space="preserve">e we included </w:t>
+      </w:r>
+      <w:proofErr w:type="gramStart"/>
+      <w:r>
+        <w:t>all of</w:t>
+      </w:r>
+      <w:proofErr w:type="gramEnd"/>
+      <w:r>
+        <w:t xml:space="preserve"> our visualizations somewhat like a dashboard.</w:t>
       </w:r>
     </w:p>
     <w:p>
@@ -229,45 +346,80 @@
         <w:t>Kurt – Median household income and park accessibility</w:t>
       </w:r>
       <w:r>
-        <w:t xml:space="preserve"> and conclusion</w:t>
-      </w:r>
-    </w:p>
-    <w:p>
-      <w:pPr>
-        <w:spacing w:after="0" w:line="240" w:lineRule="auto"/>
-      </w:pPr>
-    </w:p>
-    <w:p>
-      <w:pPr>
-        <w:spacing w:after="0" w:line="240" w:lineRule="auto"/>
-      </w:pPr>
-      <w:r>
-        <w:t>Blah, blah</w:t>
-      </w:r>
-    </w:p>
-    <w:p>
-      <w:pPr>
-        <w:spacing w:after="0" w:line="240" w:lineRule="auto"/>
-      </w:pPr>
-    </w:p>
-    <w:p>
-      <w:pPr>
-        <w:spacing w:after="0" w:line="240" w:lineRule="auto"/>
-      </w:pPr>
-      <w:r>
-        <w:t>As you can we, we created a site where one can easily navigate among the pages and view the visualizations created.  At any point, the user can click on Charlotte Parks to bring them back to the main landing page.</w:t>
-      </w:r>
-    </w:p>
-    <w:p>
-      <w:pPr>
-        <w:spacing w:after="0" w:line="240" w:lineRule="auto"/>
-      </w:pPr>
-    </w:p>
-    <w:p>
-      <w:pPr>
-        <w:spacing w:after="0" w:line="240" w:lineRule="auto"/>
-      </w:pPr>
-      <w:r>
+        <w:t xml:space="preserve"> </w:t>
+      </w:r>
+    </w:p>
+    <w:p>
+      <w:pPr>
+        <w:spacing w:after="0" w:line="240" w:lineRule="auto"/>
+      </w:pPr>
+    </w:p>
+    <w:p>
+      <w:pPr>
+        <w:spacing w:after="0" w:line="240" w:lineRule="auto"/>
+      </w:pPr>
+      <w:r>
+        <w:t>At any point, the user can click on Charlotte Parks to bring them back to the main landing page.</w:t>
+      </w:r>
+    </w:p>
+    <w:p>
+      <w:pPr>
+        <w:spacing w:after="0" w:line="240" w:lineRule="auto"/>
+      </w:pPr>
+    </w:p>
+    <w:p>
+      <w:pPr>
+        <w:spacing w:after="0" w:line="240" w:lineRule="auto"/>
+      </w:pPr>
+      <w:r>
+        <w:t xml:space="preserve">Sarah will now talk about the bar </w:t>
+      </w:r>
+      <w:proofErr w:type="gramStart"/>
+      <w:r>
+        <w:t>chart</w:t>
+      </w:r>
+      <w:proofErr w:type="gramEnd"/>
+      <w:r>
+        <w:t xml:space="preserve"> </w:t>
+      </w:r>
+    </w:p>
+    <w:p>
+      <w:pPr>
+        <w:spacing w:after="0" w:line="240" w:lineRule="auto"/>
+      </w:pPr>
+    </w:p>
+    <w:p>
+      <w:pPr>
+        <w:spacing w:after="0" w:line="240" w:lineRule="auto"/>
+      </w:pPr>
+      <w:r>
+        <w:t xml:space="preserve">Lauren will now talk about the </w:t>
+      </w:r>
+      <w:proofErr w:type="spellStart"/>
+      <w:r>
+        <w:t>webscraping</w:t>
+      </w:r>
+      <w:proofErr w:type="spellEnd"/>
+      <w:r>
+        <w:t>.</w:t>
+      </w:r>
+    </w:p>
+    <w:p>
+      <w:pPr>
+        <w:spacing w:after="0" w:line="240" w:lineRule="auto"/>
+      </w:pPr>
+    </w:p>
+    <w:p>
+      <w:pPr>
+        <w:spacing w:after="0" w:line="240" w:lineRule="auto"/>
+      </w:pPr>
+    </w:p>
+    <w:p>
+      <w:pPr>
+        <w:spacing w:after="0" w:line="240" w:lineRule="auto"/>
+      </w:pPr>
+      <w:r>
+        <w:lastRenderedPageBreak/>
         <w:t>Thank you – are there any questions?</w:t>
       </w:r>
     </w:p>
@@ -295,6 +447,85 @@
       <w:pPr>
         <w:spacing w:after="0" w:line="240" w:lineRule="auto"/>
       </w:pPr>
+    </w:p>
+    <w:p>
+      <w:pPr>
+        <w:spacing w:after="0" w:line="240" w:lineRule="auto"/>
+      </w:pPr>
+      <w:r>
+        <w:t>Short presentation:</w:t>
+      </w:r>
+    </w:p>
+    <w:p>
+      <w:pPr>
+        <w:spacing w:after="0" w:line="240" w:lineRule="auto"/>
+      </w:pPr>
+    </w:p>
+    <w:p>
+      <w:pPr>
+        <w:spacing w:after="0" w:line="240" w:lineRule="auto"/>
+      </w:pPr>
+      <w:r>
+        <w:t>Sarah – Idea generation</w:t>
+      </w:r>
+    </w:p>
+    <w:p>
+      <w:pPr>
+        <w:spacing w:after="0" w:line="240" w:lineRule="auto"/>
+      </w:pPr>
+      <w:r>
+        <w:t>Beth – ETL</w:t>
+      </w:r>
+    </w:p>
+    <w:p>
+      <w:pPr>
+        <w:spacing w:after="0" w:line="240" w:lineRule="auto"/>
+      </w:pPr>
+      <w:r>
+        <w:t>Luis – Flask connection</w:t>
+      </w:r>
+    </w:p>
+    <w:p>
+      <w:pPr>
+        <w:spacing w:after="0" w:line="240" w:lineRule="auto"/>
+      </w:pPr>
+      <w:r>
+        <w:t>Lauren – HTML/</w:t>
+      </w:r>
+      <w:proofErr w:type="gramStart"/>
+      <w:r>
+        <w:t>web-page</w:t>
+      </w:r>
+      <w:proofErr w:type="gramEnd"/>
+    </w:p>
+    <w:p>
+      <w:pPr>
+        <w:spacing w:after="0" w:line="240" w:lineRule="auto"/>
+      </w:pPr>
+      <w:r>
+        <w:t>Kurt – Leaflet/layer/overlays</w:t>
+      </w:r>
+    </w:p>
+    <w:p>
+      <w:pPr>
+        <w:spacing w:after="0" w:line="240" w:lineRule="auto"/>
+      </w:pPr>
+      <w:r>
+        <w:t>Sarah – bar chart</w:t>
+      </w:r>
+    </w:p>
+    <w:p>
+      <w:pPr>
+        <w:spacing w:after="0" w:line="240" w:lineRule="auto"/>
+      </w:pPr>
+      <w:r>
+        <w:t xml:space="preserve">Lauren – </w:t>
+      </w:r>
+      <w:proofErr w:type="spellStart"/>
+      <w:r>
+        <w:t>Webscraping</w:t>
+      </w:r>
+      <w:proofErr w:type="spellEnd"/>
     </w:p>
     <w:p>
       <w:pPr>
@@ -745,6 +976,18 @@
     <w:semiHidden/>
     <w:unhideWhenUsed/>
   </w:style>
+  <w:style w:type="character" w:styleId="Hyperlink">
+    <w:name w:val="Hyperlink"/>
+    <w:basedOn w:val="DefaultParagraphFont"/>
+    <w:uiPriority w:val="99"/>
+    <w:semiHidden/>
+    <w:unhideWhenUsed/>
+    <w:rsid w:val="00AF6C92"/>
+    <w:rPr>
+      <w:color w:val="0000FF"/>
+      <w:u w:val="single"/>
+    </w:rPr>
+  </w:style>
 </w:styles>
 </file>
 

</xml_diff>